<commit_message>
Fixed date error on resume
</commit_message>
<xml_diff>
--- a/files/resume.docx
+++ b/files/resume.docx
@@ -500,7 +500,25 @@
           <w:sz w:val="24"/>
           <w:szCs w:val="24"/>
         </w:rPr>
-        <w:t>Developer Intern – Entropy Multimedia, Eau Claire || JAN 2017 – present</w:t>
+        <w:t>Developer Intern – Entropy Mu</w:t>
+      </w:r>
+      <w:r>
+        <w:rPr>
+          <w:rFonts w:cstheme="minorHAnsi"/>
+          <w:sz w:val="24"/>
+          <w:szCs w:val="24"/>
+        </w:rPr>
+        <w:t>ltimedia, Eau Claire || JAN 2018</w:t>
+      </w:r>
+      <w:bookmarkStart w:id="0" w:name="_GoBack"/>
+      <w:bookmarkEnd w:id="0"/>
+      <w:r>
+        <w:rPr>
+          <w:rFonts w:cstheme="minorHAnsi"/>
+          <w:sz w:val="24"/>
+          <w:szCs w:val="24"/>
+        </w:rPr>
+        <w:t xml:space="preserve"> – present</w:t>
       </w:r>
     </w:p>
     <w:p>
@@ -1045,8 +1063,6 @@
         </w:rPr>
         <w:t xml:space="preserve"> pruning algorithms</w:t>
       </w:r>
-      <w:bookmarkStart w:id="0" w:name="_GoBack"/>
-      <w:bookmarkEnd w:id="0"/>
       <w:r>
         <w:rPr>
           <w:rFonts w:cstheme="minorHAnsi"/>
@@ -1160,13 +1176,23 @@
         </w:rPr>
         <w:t xml:space="preserve">hris Johnson and Adrian </w:t>
       </w:r>
-      <w:r>
-        <w:rPr>
-          <w:rFonts w:cstheme="minorHAnsi"/>
-          <w:sz w:val="24"/>
-          <w:szCs w:val="24"/>
-        </w:rPr>
-        <w:t>Abundez-Arce</w:t>
+      <w:proofErr w:type="spellStart"/>
+      <w:r>
+        <w:rPr>
+          <w:rFonts w:cstheme="minorHAnsi"/>
+          <w:sz w:val="24"/>
+          <w:szCs w:val="24"/>
+        </w:rPr>
+        <w:t>Abundez</w:t>
+      </w:r>
+      <w:proofErr w:type="spellEnd"/>
+      <w:r>
+        <w:rPr>
+          <w:rFonts w:cstheme="minorHAnsi"/>
+          <w:sz w:val="24"/>
+          <w:szCs w:val="24"/>
+        </w:rPr>
+        <w:t>-Arce</w:t>
       </w:r>
       <w:r>
         <w:rPr>
@@ -3184,7 +3210,7 @@
 </file>
 
 <file path=customXml/itemProps1.xml><?xml version="1.0" encoding="utf-8"?>
-<ds:datastoreItem xmlns:ds="http://schemas.openxmlformats.org/officeDocument/2006/customXml" ds:itemID="{15B9DA9F-B456-4CFC-AA53-36BDA8F3B2CF}">
+<ds:datastoreItem xmlns:ds="http://schemas.openxmlformats.org/officeDocument/2006/customXml" ds:itemID="{0B9AC30D-B576-4F24-8453-5279A64E2858}">
   <ds:schemaRefs>
     <ds:schemaRef ds:uri="http://schemas.openxmlformats.org/officeDocument/2006/bibliography"/>
   </ds:schemaRefs>

</xml_diff>

<commit_message>
edited resume and switched to tabs for books.csv.
</commit_message>
<xml_diff>
--- a/files/resume.docx
+++ b/files/resume.docx
@@ -347,31 +347,31 @@
           <w:sz w:val="24"/>
           <w:szCs w:val="24"/>
         </w:rPr>
-        <w:t xml:space="preserve">Enrolled </w:t>
-      </w:r>
-      <w:r>
-        <w:rPr>
-          <w:rFonts w:cstheme="minorHAnsi"/>
-          <w:sz w:val="24"/>
-          <w:szCs w:val="24"/>
-        </w:rPr>
-        <w:t>in the H</w:t>
-      </w:r>
-      <w:r>
-        <w:rPr>
-          <w:rFonts w:cstheme="minorHAnsi"/>
-          <w:sz w:val="24"/>
-          <w:szCs w:val="24"/>
-        </w:rPr>
-        <w:t xml:space="preserve">onors Program, </w:t>
-      </w:r>
-      <w:r>
-        <w:rPr>
-          <w:rFonts w:cstheme="minorHAnsi"/>
-          <w:sz w:val="24"/>
-          <w:szCs w:val="24"/>
-        </w:rPr>
-        <w:t>Dean’s List all five</w:t>
+        <w:t>H</w:t>
+      </w:r>
+      <w:r>
+        <w:rPr>
+          <w:rFonts w:cstheme="minorHAnsi"/>
+          <w:sz w:val="24"/>
+          <w:szCs w:val="24"/>
+        </w:rPr>
+        <w:t>onors Student</w:t>
+      </w:r>
+      <w:r>
+        <w:rPr>
+          <w:rFonts w:cstheme="minorHAnsi"/>
+          <w:sz w:val="24"/>
+          <w:szCs w:val="24"/>
+        </w:rPr>
+        <w:t xml:space="preserve">, </w:t>
+      </w:r>
+      <w:r>
+        <w:rPr>
+          <w:rFonts w:cstheme="minorHAnsi"/>
+          <w:sz w:val="24"/>
+          <w:szCs w:val="24"/>
+        </w:rPr>
+        <w:t>Dean’s List all six</w:t>
       </w:r>
       <w:r>
         <w:rPr>
@@ -510,8 +510,6 @@
         </w:rPr>
         <w:t>ltimedia, Eau Claire || JAN 2018</w:t>
       </w:r>
-      <w:bookmarkStart w:id="0" w:name="_GoBack"/>
-      <w:bookmarkEnd w:id="0"/>
       <w:r>
         <w:rPr>
           <w:rFonts w:cstheme="minorHAnsi"/>
@@ -541,7 +539,7 @@
           <w:sz w:val="24"/>
           <w:szCs w:val="24"/>
         </w:rPr>
-        <w:t>Weekly create and maintain components implemented by website content authors.</w:t>
+        <w:t xml:space="preserve">Create updated webpage templates that can access pre-existing data. </w:t>
       </w:r>
     </w:p>
     <w:p>
@@ -563,7 +561,23 @@
           <w:sz w:val="24"/>
           <w:szCs w:val="24"/>
         </w:rPr>
-        <w:t>Develop components using both a Java MVC framework and Node.js.</w:t>
+        <w:t xml:space="preserve">Develop components </w:t>
+      </w:r>
+      <w:r>
+        <w:rPr>
+          <w:rFonts w:cstheme="minorHAnsi"/>
+          <w:sz w:val="24"/>
+          <w:szCs w:val="24"/>
+        </w:rPr>
+        <w:t xml:space="preserve">for content authors using both </w:t>
+      </w:r>
+      <w:r>
+        <w:rPr>
+          <w:rFonts w:cstheme="minorHAnsi"/>
+          <w:sz w:val="24"/>
+          <w:szCs w:val="24"/>
+        </w:rPr>
+        <w:t>Java MVC and Node.js.</w:t>
       </w:r>
     </w:p>
     <w:p>
@@ -789,7 +803,7 @@
           <w:sz w:val="24"/>
           <w:szCs w:val="24"/>
         </w:rPr>
-        <w:t>present</w:t>
+        <w:t>MAY 2018</w:t>
       </w:r>
     </w:p>
     <w:p>
@@ -1238,6 +1252,15 @@
         </w:rPr>
         <w:t>Leadership Experience</w:t>
       </w:r>
+      <w:r>
+        <w:rPr>
+          <w:rFonts w:cstheme="minorHAnsi"/>
+          <w:b/>
+          <w:sz w:val="28"/>
+          <w:szCs w:val="28"/>
+        </w:rPr>
+        <w:t xml:space="preserve"> and Accomplishments</w:t>
+      </w:r>
     </w:p>
     <w:p>
       <w:pPr>
@@ -1254,59 +1277,59 @@
           <w:sz w:val="24"/>
           <w:szCs w:val="24"/>
         </w:rPr>
-        <w:t>Intervarsity bible study leader</w:t>
-      </w:r>
-      <w:r>
-        <w:rPr>
-          <w:rFonts w:cstheme="minorHAnsi"/>
-          <w:sz w:val="24"/>
-          <w:szCs w:val="24"/>
-        </w:rPr>
-        <w:t xml:space="preserve"> || </w:t>
-      </w:r>
-      <w:r>
-        <w:rPr>
-          <w:rFonts w:cstheme="minorHAnsi"/>
-          <w:i/>
-          <w:sz w:val="24"/>
-          <w:szCs w:val="24"/>
-        </w:rPr>
-        <w:t xml:space="preserve">SEP 2016 </w:t>
-      </w:r>
-      <w:r>
-        <w:rPr>
-          <w:rFonts w:cstheme="minorHAnsi"/>
-          <w:sz w:val="24"/>
-          <w:szCs w:val="24"/>
-        </w:rPr>
-        <w:t xml:space="preserve">– </w:t>
-      </w:r>
-      <w:r>
-        <w:rPr>
-          <w:rFonts w:cstheme="minorHAnsi"/>
-          <w:i/>
-          <w:sz w:val="24"/>
-          <w:szCs w:val="24"/>
-        </w:rPr>
-        <w:t>DEC</w:t>
-      </w:r>
-      <w:r>
-        <w:rPr>
-          <w:rFonts w:cstheme="minorHAnsi"/>
-          <w:i/>
-          <w:sz w:val="24"/>
-          <w:szCs w:val="24"/>
-        </w:rPr>
-        <w:t xml:space="preserve"> </w:t>
-      </w:r>
-      <w:r>
-        <w:rPr>
-          <w:rFonts w:cstheme="minorHAnsi"/>
-          <w:i/>
-          <w:sz w:val="24"/>
-          <w:szCs w:val="24"/>
-        </w:rPr>
-        <w:t>2016</w:t>
+        <w:t xml:space="preserve">Team </w:t>
+      </w:r>
+      <w:r>
+        <w:rPr>
+          <w:rFonts w:cstheme="minorHAnsi"/>
+          <w:sz w:val="24"/>
+          <w:szCs w:val="24"/>
+        </w:rPr>
+        <w:t>Placed 2</w:t>
+      </w:r>
+      <w:r>
+        <w:rPr>
+          <w:rFonts w:cstheme="minorHAnsi"/>
+          <w:sz w:val="24"/>
+          <w:szCs w:val="24"/>
+          <w:vertAlign w:val="superscript"/>
+        </w:rPr>
+        <w:t>nd</w:t>
+      </w:r>
+      <w:r>
+        <w:rPr>
+          <w:rFonts w:cstheme="minorHAnsi"/>
+          <w:sz w:val="24"/>
+          <w:szCs w:val="24"/>
+        </w:rPr>
+        <w:t xml:space="preserve"> at MUDAC Data Analytics competition || </w:t>
+      </w:r>
+      <w:r>
+        <w:rPr>
+          <w:rFonts w:cstheme="minorHAnsi"/>
+          <w:i/>
+          <w:sz w:val="24"/>
+          <w:szCs w:val="24"/>
+        </w:rPr>
+        <w:t>APR</w:t>
+      </w:r>
+      <w:r>
+        <w:rPr>
+          <w:rFonts w:cstheme="minorHAnsi"/>
+          <w:i/>
+          <w:sz w:val="24"/>
+          <w:szCs w:val="24"/>
+        </w:rPr>
+        <w:t>IL</w:t>
+      </w:r>
+      <w:r>
+        <w:rPr>
+          <w:rFonts w:cstheme="minorHAnsi"/>
+          <w:i/>
+          <w:sz w:val="24"/>
+          <w:szCs w:val="24"/>
+        </w:rPr>
+        <w:t xml:space="preserve"> 2018</w:t>
       </w:r>
     </w:p>
     <w:p>
@@ -1324,27 +1347,46 @@
           <w:sz w:val="24"/>
           <w:szCs w:val="24"/>
         </w:rPr>
-        <w:t>S</w:t>
-      </w:r>
-      <w:r>
-        <w:rPr>
-          <w:rFonts w:cstheme="minorHAnsi"/>
-          <w:sz w:val="24"/>
-          <w:szCs w:val="24"/>
-        </w:rPr>
-        <w:t>ection Leader of University Symphonic B</w:t>
-      </w:r>
-      <w:r>
-        <w:rPr>
-          <w:rFonts w:cstheme="minorHAnsi"/>
-          <w:sz w:val="24"/>
-          <w:szCs w:val="24"/>
-        </w:rPr>
-        <w:t>and ||</w:t>
-      </w:r>
-      <w:r>
-        <w:rPr>
-          <w:rFonts w:cstheme="minorHAnsi"/>
+        <w:t>Intervarsity bible study leader</w:t>
+      </w:r>
+      <w:r>
+        <w:rPr>
+          <w:rFonts w:cstheme="minorHAnsi"/>
+          <w:sz w:val="24"/>
+          <w:szCs w:val="24"/>
+        </w:rPr>
+        <w:t xml:space="preserve"> || </w:t>
+      </w:r>
+      <w:r>
+        <w:rPr>
+          <w:rFonts w:cstheme="minorHAnsi"/>
+          <w:i/>
+          <w:sz w:val="24"/>
+          <w:szCs w:val="24"/>
+        </w:rPr>
+        <w:t xml:space="preserve">SEP 2016 </w:t>
+      </w:r>
+      <w:r>
+        <w:rPr>
+          <w:rFonts w:cstheme="minorHAnsi"/>
+          <w:sz w:val="24"/>
+          <w:szCs w:val="24"/>
+        </w:rPr>
+        <w:t xml:space="preserve">– </w:t>
+      </w:r>
+      <w:r>
+        <w:rPr>
+          <w:rFonts w:cstheme="minorHAnsi"/>
+          <w:i/>
+          <w:sz w:val="24"/>
+          <w:szCs w:val="24"/>
+        </w:rPr>
+        <w:t>DEC</w:t>
+      </w:r>
+      <w:r>
+        <w:rPr>
+          <w:rFonts w:cstheme="minorHAnsi"/>
+          <w:i/>
           <w:sz w:val="24"/>
           <w:szCs w:val="24"/>
         </w:rPr>
@@ -1357,25 +1399,7 @@
           <w:sz w:val="24"/>
           <w:szCs w:val="24"/>
         </w:rPr>
-        <w:t xml:space="preserve">SEP 2015 – DEC </w:t>
-      </w:r>
-      <w:r>
-        <w:rPr>
-          <w:rFonts w:cstheme="minorHAnsi"/>
-          <w:i/>
-          <w:sz w:val="24"/>
-          <w:szCs w:val="24"/>
-        </w:rPr>
-        <w:t>201</w:t>
-      </w:r>
-      <w:r>
-        <w:rPr>
-          <w:rFonts w:cstheme="minorHAnsi"/>
-          <w:i/>
-          <w:sz w:val="24"/>
-          <w:szCs w:val="24"/>
-        </w:rPr>
-        <w:t>5</w:t>
+        <w:t>2016</w:t>
       </w:r>
     </w:p>
     <w:p>
@@ -1393,23 +1417,23 @@
           <w:sz w:val="24"/>
           <w:szCs w:val="24"/>
         </w:rPr>
-        <w:t>Captain of high school track, s</w:t>
-      </w:r>
-      <w:r>
-        <w:rPr>
-          <w:rFonts w:cstheme="minorHAnsi"/>
-          <w:sz w:val="24"/>
-          <w:szCs w:val="24"/>
-        </w:rPr>
-        <w:t>occer, and math teams</w:t>
-      </w:r>
-      <w:r>
-        <w:rPr>
-          <w:rFonts w:cstheme="minorHAnsi"/>
-          <w:sz w:val="24"/>
-          <w:szCs w:val="24"/>
-        </w:rPr>
-        <w:t xml:space="preserve"> ||</w:t>
+        <w:t>S</w:t>
+      </w:r>
+      <w:r>
+        <w:rPr>
+          <w:rFonts w:cstheme="minorHAnsi"/>
+          <w:sz w:val="24"/>
+          <w:szCs w:val="24"/>
+        </w:rPr>
+        <w:t>ection Leader of University Symphonic B</w:t>
+      </w:r>
+      <w:r>
+        <w:rPr>
+          <w:rFonts w:cstheme="minorHAnsi"/>
+          <w:sz w:val="24"/>
+          <w:szCs w:val="24"/>
+        </w:rPr>
+        <w:t>and ||</w:t>
       </w:r>
       <w:r>
         <w:rPr>
@@ -1426,7 +1450,53 @@
           <w:sz w:val="24"/>
           <w:szCs w:val="24"/>
         </w:rPr>
-        <w:t>AUG 2014 – JUNE 2015</w:t>
+        <w:t xml:space="preserve">SEP 2015 – DEC </w:t>
+      </w:r>
+      <w:r>
+        <w:rPr>
+          <w:rFonts w:cstheme="minorHAnsi"/>
+          <w:i/>
+          <w:sz w:val="24"/>
+          <w:szCs w:val="24"/>
+        </w:rPr>
+        <w:t>201</w:t>
+      </w:r>
+      <w:r>
+        <w:rPr>
+          <w:rFonts w:cstheme="minorHAnsi"/>
+          <w:i/>
+          <w:sz w:val="24"/>
+          <w:szCs w:val="24"/>
+        </w:rPr>
+        <w:t>5</w:t>
+      </w:r>
+      <w:r>
+        <w:rPr>
+          <w:rFonts w:cstheme="minorHAnsi"/>
+          <w:i/>
+          <w:sz w:val="24"/>
+          <w:szCs w:val="24"/>
+        </w:rPr>
+        <w:t xml:space="preserve">, SEP 2018 </w:t>
+      </w:r>
+      <w:r>
+        <w:rPr>
+          <w:rFonts w:cstheme="minorHAnsi"/>
+          <w:sz w:val="24"/>
+          <w:szCs w:val="24"/>
+        </w:rPr>
+        <w:t xml:space="preserve">– </w:t>
+      </w:r>
+      <w:bookmarkStart w:id="0" w:name="_GoBack"/>
+      <w:bookmarkEnd w:id="0"/>
+      <w:r>
+        <w:rPr>
+          <w:rFonts w:cstheme="minorHAnsi"/>
+          <w:i/>
+          <w:sz w:val="24"/>
+          <w:szCs w:val="24"/>
+        </w:rPr>
+        <w:t>present</w:t>
       </w:r>
     </w:p>
     <w:p>
@@ -1434,6 +1504,58 @@
         <w:spacing w:after="0"/>
         <w:rPr>
           <w:rFonts w:cstheme="minorHAnsi"/>
+          <w:sz w:val="24"/>
+          <w:szCs w:val="24"/>
+        </w:rPr>
+      </w:pPr>
+      <w:r>
+        <w:rPr>
+          <w:rFonts w:cstheme="minorHAnsi"/>
+          <w:sz w:val="24"/>
+          <w:szCs w:val="24"/>
+        </w:rPr>
+        <w:t>Captain of high school track, s</w:t>
+      </w:r>
+      <w:r>
+        <w:rPr>
+          <w:rFonts w:cstheme="minorHAnsi"/>
+          <w:sz w:val="24"/>
+          <w:szCs w:val="24"/>
+        </w:rPr>
+        <w:t>occer, and math teams</w:t>
+      </w:r>
+      <w:r>
+        <w:rPr>
+          <w:rFonts w:cstheme="minorHAnsi"/>
+          <w:sz w:val="24"/>
+          <w:szCs w:val="24"/>
+        </w:rPr>
+        <w:t xml:space="preserve"> ||</w:t>
+      </w:r>
+      <w:r>
+        <w:rPr>
+          <w:rFonts w:cstheme="minorHAnsi"/>
+          <w:sz w:val="24"/>
+          <w:szCs w:val="24"/>
+        </w:rPr>
+        <w:t xml:space="preserve"> </w:t>
+      </w:r>
+      <w:r>
+        <w:rPr>
+          <w:rFonts w:cstheme="minorHAnsi"/>
+          <w:i/>
+          <w:sz w:val="24"/>
+          <w:szCs w:val="24"/>
+        </w:rPr>
+        <w:t>AUG 2014 – JUNE 2015</w:t>
+      </w:r>
+    </w:p>
+    <w:p>
+      <w:pPr>
+        <w:spacing w:after="0"/>
+        <w:rPr>
+          <w:rFonts w:cstheme="minorHAnsi"/>
+          <w:i/>
           <w:sz w:val="24"/>
           <w:szCs w:val="24"/>
         </w:rPr>
@@ -3210,7 +3332,7 @@
 </file>
 
 <file path=customXml/itemProps1.xml><?xml version="1.0" encoding="utf-8"?>
-<ds:datastoreItem xmlns:ds="http://schemas.openxmlformats.org/officeDocument/2006/customXml" ds:itemID="{0B9AC30D-B576-4F24-8453-5279A64E2858}">
+<ds:datastoreItem xmlns:ds="http://schemas.openxmlformats.org/officeDocument/2006/customXml" ds:itemID="{A5AB4EC3-A571-45E3-8D7E-D0C158F35B5D}">
   <ds:schemaRefs>
     <ds:schemaRef ds:uri="http://schemas.openxmlformats.org/officeDocument/2006/bibliography"/>
   </ds:schemaRefs>

</xml_diff>

<commit_message>
edited resume and name.
</commit_message>
<xml_diff>
--- a/files/resume.docx
+++ b/files/resume.docx
@@ -265,7 +265,16 @@
           <w:sz w:val="24"/>
           <w:szCs w:val="24"/>
         </w:rPr>
-        <w:t>Estimated Graduation: DEC</w:t>
+        <w:t>Graduating</w:t>
+      </w:r>
+      <w:r>
+        <w:rPr>
+          <w:rFonts w:cstheme="minorHAnsi"/>
+          <w:i/>
+          <w:sz w:val="24"/>
+          <w:szCs w:val="24"/>
+        </w:rPr>
+        <w:t xml:space="preserve"> DEC</w:t>
       </w:r>
       <w:r>
         <w:rPr>
@@ -371,15 +380,42 @@
           <w:sz w:val="24"/>
           <w:szCs w:val="24"/>
         </w:rPr>
-        <w:t>Dean’s List all six</w:t>
-      </w:r>
-      <w:r>
-        <w:rPr>
-          <w:rFonts w:cstheme="minorHAnsi"/>
-          <w:sz w:val="24"/>
-          <w:szCs w:val="24"/>
-        </w:rPr>
-        <w:t xml:space="preserve"> semesters, </w:t>
+        <w:t xml:space="preserve">Dean’s List </w:t>
+      </w:r>
+      <w:r>
+        <w:rPr>
+          <w:rFonts w:cstheme="minorHAnsi"/>
+          <w:i/>
+          <w:sz w:val="24"/>
+          <w:szCs w:val="24"/>
+        </w:rPr>
+        <w:t xml:space="preserve">FALL 2015 </w:t>
+      </w:r>
+      <w:r>
+        <w:rPr>
+          <w:rFonts w:cstheme="minorHAnsi"/>
+          <w:i/>
+          <w:sz w:val="24"/>
+          <w:szCs w:val="24"/>
+        </w:rPr>
+        <w:t xml:space="preserve">– </w:t>
+      </w:r>
+      <w:r>
+        <w:rPr>
+          <w:rFonts w:cstheme="minorHAnsi"/>
+          <w:i/>
+          <w:sz w:val="24"/>
+          <w:szCs w:val="24"/>
+        </w:rPr>
+        <w:t>present</w:t>
+      </w:r>
+      <w:r>
+        <w:rPr>
+          <w:rFonts w:cstheme="minorHAnsi"/>
+          <w:sz w:val="24"/>
+          <w:szCs w:val="24"/>
+        </w:rPr>
+        <w:t xml:space="preserve">, </w:t>
       </w:r>
       <w:r>
         <w:rPr>
@@ -430,7 +466,23 @@
           <w:sz w:val="24"/>
           <w:szCs w:val="24"/>
         </w:rPr>
-        <w:t xml:space="preserve">Software Engineering, Algorithms, Computer Architecture, Data Structures, Object Oriented Programming, Databases, Web Systems, </w:t>
+        <w:t xml:space="preserve">Software Engineering, Algorithms, </w:t>
+      </w:r>
+      <w:r>
+        <w:rPr>
+          <w:rFonts w:cstheme="minorHAnsi"/>
+          <w:sz w:val="24"/>
+          <w:szCs w:val="24"/>
+        </w:rPr>
+        <w:t xml:space="preserve">Operating Systems, </w:t>
+      </w:r>
+      <w:r>
+        <w:rPr>
+          <w:rFonts w:cstheme="minorHAnsi"/>
+          <w:sz w:val="24"/>
+          <w:szCs w:val="24"/>
+        </w:rPr>
+        <w:t xml:space="preserve">Computer Architecture, Data Structures, Object Oriented Programming, Databases, Web Systems, </w:t>
       </w:r>
       <w:r>
         <w:rPr>
@@ -508,11 +560,21 @@
           <w:sz w:val="24"/>
           <w:szCs w:val="24"/>
         </w:rPr>
-        <w:t>ltimedia, Eau Claire || JAN 2018</w:t>
-      </w:r>
-      <w:r>
-        <w:rPr>
-          <w:rFonts w:cstheme="minorHAnsi"/>
+        <w:t xml:space="preserve">ltimedia, Eau Claire || </w:t>
+      </w:r>
+      <w:r>
+        <w:rPr>
+          <w:rFonts w:cstheme="minorHAnsi"/>
+          <w:i/>
+          <w:sz w:val="24"/>
+          <w:szCs w:val="24"/>
+        </w:rPr>
+        <w:t>JAN 2018</w:t>
+      </w:r>
+      <w:r>
+        <w:rPr>
+          <w:rFonts w:cstheme="minorHAnsi"/>
+          <w:i/>
           <w:sz w:val="24"/>
           <w:szCs w:val="24"/>
         </w:rPr>
@@ -827,7 +889,23 @@
           <w:sz w:val="24"/>
           <w:szCs w:val="24"/>
         </w:rPr>
-        <w:t>Guide students weekly to homework solutions by coaching to greater understanding.</w:t>
+        <w:t>Guide</w:t>
+      </w:r>
+      <w:r>
+        <w:rPr>
+          <w:rFonts w:cstheme="minorHAnsi"/>
+          <w:sz w:val="24"/>
+          <w:szCs w:val="24"/>
+        </w:rPr>
+        <w:t>d</w:t>
+      </w:r>
+      <w:r>
+        <w:rPr>
+          <w:rFonts w:cstheme="minorHAnsi"/>
+          <w:sz w:val="24"/>
+          <w:szCs w:val="24"/>
+        </w:rPr>
+        <w:t xml:space="preserve"> students weekly to homework solutions by coaching to greater understanding.</w:t>
       </w:r>
     </w:p>
     <w:p>
@@ -850,7 +928,25 @@
           <w:sz w:val="24"/>
           <w:szCs w:val="24"/>
         </w:rPr>
-        <w:t>Promote proper coding techniques for readability and maintainability.</w:t>
+        <w:t>Promote</w:t>
+      </w:r>
+      <w:r>
+        <w:rPr>
+          <w:rFonts w:cstheme="minorHAnsi"/>
+          <w:sz w:val="24"/>
+          <w:szCs w:val="24"/>
+        </w:rPr>
+        <w:t>d</w:t>
+      </w:r>
+      <w:bookmarkStart w:id="0" w:name="_GoBack"/>
+      <w:bookmarkEnd w:id="0"/>
+      <w:r>
+        <w:rPr>
+          <w:rFonts w:cstheme="minorHAnsi"/>
+          <w:sz w:val="24"/>
+          <w:szCs w:val="24"/>
+        </w:rPr>
+        <w:t xml:space="preserve"> proper coding techniques for readability and maintainability.</w:t>
       </w:r>
     </w:p>
     <w:p>
@@ -1067,23 +1163,15 @@
           <w:sz w:val="24"/>
           <w:szCs w:val="24"/>
         </w:rPr>
-        <w:t>Compare multiple</w:t>
-      </w:r>
-      <w:r>
-        <w:rPr>
-          <w:rFonts w:cstheme="minorHAnsi"/>
-          <w:sz w:val="24"/>
-          <w:szCs w:val="24"/>
-        </w:rPr>
-        <w:t xml:space="preserve"> pruning algorithms</w:t>
-      </w:r>
-      <w:r>
-        <w:rPr>
-          <w:rFonts w:cstheme="minorHAnsi"/>
-          <w:sz w:val="24"/>
-          <w:szCs w:val="24"/>
-        </w:rPr>
-        <w:t xml:space="preserve"> with both JavaScript and Python scripting.</w:t>
+        <w:t>Explore the practicality of using Python for client-side scripting instead of JavaScript</w:t>
+      </w:r>
+      <w:r>
+        <w:rPr>
+          <w:rFonts w:cstheme="minorHAnsi"/>
+          <w:sz w:val="24"/>
+          <w:szCs w:val="24"/>
+        </w:rPr>
+        <w:t>.</w:t>
       </w:r>
     </w:p>
     <w:p>
@@ -1190,23 +1278,13 @@
         </w:rPr>
         <w:t xml:space="preserve">hris Johnson and Adrian </w:t>
       </w:r>
-      <w:proofErr w:type="spellStart"/>
-      <w:r>
-        <w:rPr>
-          <w:rFonts w:cstheme="minorHAnsi"/>
-          <w:sz w:val="24"/>
-          <w:szCs w:val="24"/>
-        </w:rPr>
-        <w:t>Abundez</w:t>
-      </w:r>
-      <w:proofErr w:type="spellEnd"/>
-      <w:r>
-        <w:rPr>
-          <w:rFonts w:cstheme="minorHAnsi"/>
-          <w:sz w:val="24"/>
-          <w:szCs w:val="24"/>
-        </w:rPr>
-        <w:t>-Arce</w:t>
+      <w:r>
+        <w:rPr>
+          <w:rFonts w:cstheme="minorHAnsi"/>
+          <w:sz w:val="24"/>
+          <w:szCs w:val="24"/>
+        </w:rPr>
+        <w:t>Abundez-Arce</w:t>
       </w:r>
       <w:r>
         <w:rPr>
@@ -1487,8 +1565,6 @@
         </w:rPr>
         <w:t xml:space="preserve">– </w:t>
       </w:r>
-      <w:bookmarkStart w:id="0" w:name="_GoBack"/>
-      <w:bookmarkEnd w:id="0"/>
       <w:r>
         <w:rPr>
           <w:rFonts w:cstheme="minorHAnsi"/>
@@ -3332,7 +3408,7 @@
 </file>
 
 <file path=customXml/itemProps1.xml><?xml version="1.0" encoding="utf-8"?>
-<ds:datastoreItem xmlns:ds="http://schemas.openxmlformats.org/officeDocument/2006/customXml" ds:itemID="{A5AB4EC3-A571-45E3-8D7E-D0C158F35B5D}">
+<ds:datastoreItem xmlns:ds="http://schemas.openxmlformats.org/officeDocument/2006/customXml" ds:itemID="{9C3673EF-8809-483F-9CE4-631D9D2E76F6}">
   <ds:schemaRefs>
     <ds:schemaRef ds:uri="http://schemas.openxmlformats.org/officeDocument/2006/bibliography"/>
   </ds:schemaRefs>

</xml_diff>

<commit_message>
updated, ready to pull on server.
</commit_message>
<xml_diff>
--- a/files/resume.docx
+++ b/files/resume.docx
@@ -238,23 +238,17 @@
         <w:spacing w:after="0"/>
         <w:rPr>
           <w:rFonts w:cstheme="minorHAnsi"/>
-          <w:sz w:val="24"/>
-          <w:szCs w:val="24"/>
-        </w:rPr>
-      </w:pPr>
-      <w:r>
-        <w:rPr>
-          <w:rFonts w:cstheme="minorHAnsi"/>
-          <w:sz w:val="24"/>
-          <w:szCs w:val="24"/>
+        </w:rPr>
+      </w:pPr>
+      <w:r>
+        <w:rPr>
+          <w:rFonts w:cstheme="minorHAnsi"/>
         </w:rPr>
         <w:t>Univer</w:t>
       </w:r>
       <w:r>
         <w:rPr>
           <w:rFonts w:cstheme="minorHAnsi"/>
-          <w:sz w:val="24"/>
-          <w:szCs w:val="24"/>
         </w:rPr>
         <w:t xml:space="preserve">sity of Wisconsin-Eau Claire || </w:t>
       </w:r>
@@ -262,8 +256,6 @@
         <w:rPr>
           <w:rFonts w:cstheme="minorHAnsi"/>
           <w:i/>
-          <w:sz w:val="24"/>
-          <w:szCs w:val="24"/>
         </w:rPr>
         <w:t>Graduating</w:t>
       </w:r>
@@ -271,8 +263,6 @@
         <w:rPr>
           <w:rFonts w:cstheme="minorHAnsi"/>
           <w:i/>
-          <w:sz w:val="24"/>
-          <w:szCs w:val="24"/>
         </w:rPr>
         <w:t xml:space="preserve"> DEC</w:t>
       </w:r>
@@ -280,8 +270,6 @@
         <w:rPr>
           <w:rFonts w:cstheme="minorHAnsi"/>
           <w:i/>
-          <w:sz w:val="24"/>
-          <w:szCs w:val="24"/>
         </w:rPr>
         <w:t xml:space="preserve"> 2018</w:t>
       </w:r>
@@ -291,47 +279,35 @@
         <w:spacing w:after="0"/>
         <w:rPr>
           <w:rFonts w:cstheme="minorHAnsi"/>
-          <w:sz w:val="24"/>
-          <w:szCs w:val="24"/>
-        </w:rPr>
-      </w:pPr>
-      <w:r>
-        <w:rPr>
-          <w:rFonts w:cstheme="minorHAnsi"/>
-          <w:sz w:val="24"/>
-          <w:szCs w:val="24"/>
+        </w:rPr>
+      </w:pPr>
+      <w:r>
+        <w:rPr>
+          <w:rFonts w:cstheme="minorHAnsi"/>
         </w:rPr>
         <w:t xml:space="preserve">Bachelor of </w:t>
       </w:r>
       <w:r>
         <w:rPr>
           <w:rFonts w:cstheme="minorHAnsi"/>
-          <w:sz w:val="24"/>
-          <w:szCs w:val="24"/>
         </w:rPr>
         <w:t>Science-Software Engineering</w:t>
       </w:r>
       <w:r>
         <w:rPr>
           <w:rFonts w:cstheme="minorHAnsi"/>
-          <w:sz w:val="24"/>
-          <w:szCs w:val="24"/>
         </w:rPr>
         <w:t xml:space="preserve"> Major, Math</w:t>
       </w:r>
       <w:r>
         <w:rPr>
           <w:rFonts w:cstheme="minorHAnsi"/>
-          <w:sz w:val="24"/>
-          <w:szCs w:val="24"/>
         </w:rPr>
         <w:t>ematics</w:t>
       </w:r>
       <w:r>
         <w:rPr>
           <w:rFonts w:cstheme="minorHAnsi"/>
-          <w:sz w:val="24"/>
-          <w:szCs w:val="24"/>
         </w:rPr>
         <w:t xml:space="preserve"> Minor </w:t>
       </w:r>
@@ -340,8 +316,6 @@
       <w:pPr>
         <w:rPr>
           <w:rFonts w:cstheme="minorHAnsi"/>
-          <w:sz w:val="24"/>
-          <w:szCs w:val="24"/>
         </w:rPr>
         <w:sectPr>
           <w:pgSz w:w="12240" w:h="15840"/>
@@ -353,32 +327,18 @@
       <w:r>
         <w:rPr>
           <w:rFonts w:cstheme="minorHAnsi"/>
-          <w:sz w:val="24"/>
-          <w:szCs w:val="24"/>
-        </w:rPr>
-        <w:t>H</w:t>
-      </w:r>
-      <w:r>
-        <w:rPr>
-          <w:rFonts w:cstheme="minorHAnsi"/>
-          <w:sz w:val="24"/>
-          <w:szCs w:val="24"/>
-        </w:rPr>
-        <w:t>onors Student</w:t>
-      </w:r>
-      <w:r>
-        <w:rPr>
-          <w:rFonts w:cstheme="minorHAnsi"/>
-          <w:sz w:val="24"/>
-          <w:szCs w:val="24"/>
+        </w:rPr>
+        <w:t>University Honors Program</w:t>
+      </w:r>
+      <w:r>
+        <w:rPr>
+          <w:rFonts w:cstheme="minorHAnsi"/>
         </w:rPr>
         <w:t xml:space="preserve">, </w:t>
       </w:r>
       <w:r>
         <w:rPr>
           <w:rFonts w:cstheme="minorHAnsi"/>
-          <w:sz w:val="24"/>
-          <w:szCs w:val="24"/>
         </w:rPr>
         <w:t xml:space="preserve">Dean’s List </w:t>
       </w:r>
@@ -386,42 +346,18 @@
         <w:rPr>
           <w:rFonts w:cstheme="minorHAnsi"/>
           <w:i/>
-          <w:sz w:val="24"/>
-          <w:szCs w:val="24"/>
-        </w:rPr>
-        <w:t xml:space="preserve">FALL 2015 </w:t>
-      </w:r>
-      <w:r>
-        <w:rPr>
-          <w:rFonts w:cstheme="minorHAnsi"/>
-          <w:i/>
-          <w:sz w:val="24"/>
-          <w:szCs w:val="24"/>
-        </w:rPr>
-        <w:t xml:space="preserve">– </w:t>
-      </w:r>
-      <w:r>
-        <w:rPr>
-          <w:rFonts w:cstheme="minorHAnsi"/>
-          <w:i/>
-          <w:sz w:val="24"/>
-          <w:szCs w:val="24"/>
-        </w:rPr>
-        <w:t>present</w:t>
-      </w:r>
-      <w:r>
-        <w:rPr>
-          <w:rFonts w:cstheme="minorHAnsi"/>
-          <w:sz w:val="24"/>
-          <w:szCs w:val="24"/>
+        </w:rPr>
+        <w:t>FALL 2015 – present</w:t>
+      </w:r>
+      <w:r>
+        <w:rPr>
+          <w:rFonts w:cstheme="minorHAnsi"/>
         </w:rPr>
         <w:t xml:space="preserve">, </w:t>
       </w:r>
       <w:r>
         <w:rPr>
           <w:rFonts w:cstheme="minorHAnsi"/>
-          <w:sz w:val="24"/>
-          <w:szCs w:val="24"/>
         </w:rPr>
         <w:t>Major GPA: 4.0/4.0</w:t>
       </w:r>
@@ -430,16 +366,12 @@
       <w:pPr>
         <w:rPr>
           <w:rFonts w:cstheme="minorHAnsi"/>
-          <w:sz w:val="24"/>
-          <w:szCs w:val="24"/>
         </w:rPr>
       </w:pPr>
       <w:r>
         <w:rPr>
           <w:rFonts w:cstheme="minorHAnsi"/>
           <w:b/>
-          <w:sz w:val="24"/>
-          <w:szCs w:val="24"/>
         </w:rPr>
         <w:t>Relevant Coursework</w:t>
       </w:r>
@@ -447,79 +379,55 @@
         <w:rPr>
           <w:rFonts w:cstheme="minorHAnsi"/>
           <w:b/>
-          <w:sz w:val="24"/>
-          <w:szCs w:val="24"/>
         </w:rPr>
         <w:t>:</w:t>
       </w:r>
       <w:r>
         <w:rPr>
           <w:rFonts w:cstheme="minorHAnsi"/>
-          <w:sz w:val="24"/>
-          <w:szCs w:val="24"/>
         </w:rPr>
         <w:t xml:space="preserve">  </w:t>
       </w:r>
       <w:r>
         <w:rPr>
           <w:rFonts w:cstheme="minorHAnsi"/>
-          <w:sz w:val="24"/>
-          <w:szCs w:val="24"/>
         </w:rPr>
         <w:t xml:space="preserve">Software Engineering, Algorithms, </w:t>
       </w:r>
       <w:r>
         <w:rPr>
           <w:rFonts w:cstheme="minorHAnsi"/>
-          <w:sz w:val="24"/>
-          <w:szCs w:val="24"/>
         </w:rPr>
         <w:t xml:space="preserve">Operating Systems, </w:t>
       </w:r>
       <w:r>
         <w:rPr>
           <w:rFonts w:cstheme="minorHAnsi"/>
-          <w:sz w:val="24"/>
-          <w:szCs w:val="24"/>
         </w:rPr>
         <w:t xml:space="preserve">Computer Architecture, Data Structures, Object Oriented Programming, Databases, Web Systems, </w:t>
       </w:r>
       <w:r>
         <w:rPr>
           <w:rFonts w:cstheme="minorHAnsi"/>
-          <w:sz w:val="24"/>
-          <w:szCs w:val="24"/>
-        </w:rPr>
-        <w:t>Computer Systems,</w:t>
-      </w:r>
-      <w:r>
-        <w:rPr>
-          <w:rFonts w:cstheme="minorHAnsi"/>
-          <w:sz w:val="24"/>
-          <w:szCs w:val="24"/>
-        </w:rPr>
-        <w:t xml:space="preserve"> Programming Languages, </w:t>
-      </w:r>
-      <w:r>
-        <w:rPr>
-          <w:rFonts w:cstheme="minorHAnsi"/>
-          <w:sz w:val="24"/>
-          <w:szCs w:val="24"/>
+        </w:rPr>
+        <w:t xml:space="preserve">Computer Systems, Programming Languages, </w:t>
+      </w:r>
+      <w:r>
+        <w:rPr>
+          <w:rFonts w:cstheme="minorHAnsi"/>
         </w:rPr>
         <w:t xml:space="preserve">and </w:t>
       </w:r>
       <w:r>
         <w:rPr>
           <w:rFonts w:cstheme="minorHAnsi"/>
-          <w:sz w:val="24"/>
-          <w:szCs w:val="24"/>
         </w:rPr>
         <w:t>Game Design.</w:t>
       </w:r>
     </w:p>
     <w:p>
       <w:pPr>
-        <w:spacing w:after="0"/>
+        <w:spacing w:before="240" w:after="0"/>
         <w:rPr>
           <w:rFonts w:cstheme="minorHAnsi"/>
           <w:b/>
@@ -542,23 +450,17 @@
         <w:spacing w:after="0"/>
         <w:rPr>
           <w:rFonts w:cstheme="minorHAnsi"/>
-          <w:sz w:val="24"/>
-          <w:szCs w:val="24"/>
-        </w:rPr>
-      </w:pPr>
-      <w:r>
-        <w:rPr>
-          <w:rFonts w:cstheme="minorHAnsi"/>
-          <w:sz w:val="24"/>
-          <w:szCs w:val="24"/>
+        </w:rPr>
+      </w:pPr>
+      <w:r>
+        <w:rPr>
+          <w:rFonts w:cstheme="minorHAnsi"/>
         </w:rPr>
         <w:t>Developer Intern – Entropy Mu</w:t>
       </w:r>
       <w:r>
         <w:rPr>
           <w:rFonts w:cstheme="minorHAnsi"/>
-          <w:sz w:val="24"/>
-          <w:szCs w:val="24"/>
         </w:rPr>
         <w:t xml:space="preserve">ltimedia, Eau Claire || </w:t>
       </w:r>
@@ -566,8 +468,6 @@
         <w:rPr>
           <w:rFonts w:cstheme="minorHAnsi"/>
           <w:i/>
-          <w:sz w:val="24"/>
-          <w:szCs w:val="24"/>
         </w:rPr>
         <w:t>JAN 2018</w:t>
       </w:r>
@@ -575,8 +475,6 @@
         <w:rPr>
           <w:rFonts w:cstheme="minorHAnsi"/>
           <w:i/>
-          <w:sz w:val="24"/>
-          <w:szCs w:val="24"/>
         </w:rPr>
         <w:t xml:space="preserve"> – present</w:t>
       </w:r>
@@ -591,15 +489,11 @@
         <w:spacing w:after="0"/>
         <w:rPr>
           <w:rFonts w:cstheme="minorHAnsi"/>
-          <w:sz w:val="24"/>
-          <w:szCs w:val="24"/>
-        </w:rPr>
-      </w:pPr>
-      <w:r>
-        <w:rPr>
-          <w:rFonts w:cstheme="minorHAnsi"/>
-          <w:sz w:val="24"/>
-          <w:szCs w:val="24"/>
+        </w:rPr>
+      </w:pPr>
+      <w:r>
+        <w:rPr>
+          <w:rFonts w:cstheme="minorHAnsi"/>
         </w:rPr>
         <w:t xml:space="preserve">Create updated webpage templates that can access pre-existing data. </w:t>
       </w:r>
@@ -613,31 +507,23 @@
         </w:numPr>
         <w:rPr>
           <w:rFonts w:cstheme="minorHAnsi"/>
-          <w:sz w:val="24"/>
-          <w:szCs w:val="24"/>
-        </w:rPr>
-      </w:pPr>
-      <w:r>
-        <w:rPr>
-          <w:rFonts w:cstheme="minorHAnsi"/>
-          <w:sz w:val="24"/>
-          <w:szCs w:val="24"/>
+        </w:rPr>
+      </w:pPr>
+      <w:r>
+        <w:rPr>
+          <w:rFonts w:cstheme="minorHAnsi"/>
         </w:rPr>
         <w:t xml:space="preserve">Develop components </w:t>
       </w:r>
       <w:r>
         <w:rPr>
           <w:rFonts w:cstheme="minorHAnsi"/>
-          <w:sz w:val="24"/>
-          <w:szCs w:val="24"/>
         </w:rPr>
         <w:t xml:space="preserve">for content authors using both </w:t>
       </w:r>
       <w:r>
         <w:rPr>
           <w:rFonts w:cstheme="minorHAnsi"/>
-          <w:sz w:val="24"/>
-          <w:szCs w:val="24"/>
         </w:rPr>
         <w:t>Java MVC and Node.js.</w:t>
       </w:r>
@@ -648,51 +534,20 @@
         <w:rPr>
           <w:rFonts w:cstheme="minorHAnsi"/>
           <w:i/>
-          <w:sz w:val="24"/>
-          <w:szCs w:val="24"/>
-        </w:rPr>
-      </w:pPr>
-      <w:r>
-        <w:rPr>
-          <w:rFonts w:cstheme="minorHAnsi"/>
-          <w:sz w:val="24"/>
-          <w:szCs w:val="24"/>
-        </w:rPr>
-        <w:t>IS Financials Intern – Menards, Inc.</w:t>
-      </w:r>
-      <w:r>
-        <w:rPr>
-          <w:rFonts w:cstheme="minorHAnsi"/>
-          <w:sz w:val="24"/>
-          <w:szCs w:val="24"/>
-        </w:rPr>
-        <w:t xml:space="preserve"> Eau Claire General Offices</w:t>
-      </w:r>
-      <w:r>
-        <w:rPr>
-          <w:rFonts w:cstheme="minorHAnsi"/>
-          <w:sz w:val="24"/>
-          <w:szCs w:val="24"/>
-        </w:rPr>
-        <w:t xml:space="preserve"> || </w:t>
-      </w:r>
-      <w:r>
-        <w:rPr>
-          <w:rFonts w:cstheme="minorHAnsi"/>
-          <w:i/>
-          <w:sz w:val="24"/>
-          <w:szCs w:val="24"/>
-        </w:rPr>
-        <w:t>MAY 2017</w:t>
-      </w:r>
-      <w:r>
-        <w:rPr>
-          <w:rFonts w:cstheme="minorHAnsi"/>
-          <w:i/>
-          <w:sz w:val="24"/>
-          <w:szCs w:val="24"/>
-        </w:rPr>
-        <w:t xml:space="preserve"> – DEC 2017</w:t>
+        </w:rPr>
+      </w:pPr>
+      <w:r>
+        <w:rPr>
+          <w:rFonts w:cstheme="minorHAnsi"/>
+        </w:rPr>
+        <w:t xml:space="preserve">IS Financials Intern – Menards, Inc. Eau Claire General Offices || </w:t>
+      </w:r>
+      <w:r>
+        <w:rPr>
+          <w:rFonts w:cstheme="minorHAnsi"/>
+          <w:i/>
+        </w:rPr>
+        <w:t>MAY 2017 – DEC 2017</w:t>
       </w:r>
     </w:p>
     <w:p>
@@ -706,57 +561,13 @@
         <w:rPr>
           <w:rFonts w:cstheme="minorHAnsi"/>
           <w:i/>
-          <w:sz w:val="24"/>
-          <w:szCs w:val="24"/>
-        </w:rPr>
-      </w:pPr>
-      <w:r>
-        <w:rPr>
-          <w:rFonts w:cstheme="minorHAnsi"/>
-          <w:sz w:val="24"/>
-          <w:szCs w:val="24"/>
-        </w:rPr>
-        <w:t>Develop</w:t>
-      </w:r>
-      <w:r>
-        <w:rPr>
-          <w:rFonts w:cstheme="minorHAnsi"/>
-          <w:sz w:val="24"/>
-          <w:szCs w:val="24"/>
-        </w:rPr>
-        <w:t>ed</w:t>
-      </w:r>
-      <w:r>
-        <w:rPr>
-          <w:rFonts w:cstheme="minorHAnsi"/>
-          <w:sz w:val="24"/>
-          <w:szCs w:val="24"/>
-        </w:rPr>
-        <w:t xml:space="preserve"> the front-end of a</w:t>
-      </w:r>
-      <w:r>
-        <w:rPr>
-          <w:rFonts w:cstheme="minorHAnsi"/>
-          <w:sz w:val="24"/>
-          <w:szCs w:val="24"/>
-        </w:rPr>
-        <w:t xml:space="preserve"> web application for</w:t>
-      </w:r>
-      <w:r>
-        <w:rPr>
-          <w:rFonts w:cstheme="minorHAnsi"/>
-          <w:sz w:val="24"/>
-          <w:szCs w:val="24"/>
-        </w:rPr>
-        <w:t xml:space="preserve"> employee</w:t>
-      </w:r>
-      <w:r>
-        <w:rPr>
-          <w:rFonts w:cstheme="minorHAnsi"/>
-          <w:sz w:val="24"/>
-          <w:szCs w:val="24"/>
-        </w:rPr>
-        <w:t>s to enroll in insurance.</w:t>
+        </w:rPr>
+      </w:pPr>
+      <w:r>
+        <w:rPr>
+          <w:rFonts w:cstheme="minorHAnsi"/>
+        </w:rPr>
+        <w:t>Developed the front-end of a web application for employees to enroll in insurance.</w:t>
       </w:r>
     </w:p>
     <w:p>
@@ -769,57 +580,13 @@
         <w:rPr>
           <w:rFonts w:cstheme="minorHAnsi"/>
           <w:i/>
-          <w:sz w:val="24"/>
-          <w:szCs w:val="24"/>
-        </w:rPr>
-      </w:pPr>
-      <w:r>
-        <w:rPr>
-          <w:rFonts w:cstheme="minorHAnsi"/>
-          <w:sz w:val="24"/>
-          <w:szCs w:val="24"/>
-        </w:rPr>
-        <w:t>Implement</w:t>
-      </w:r>
-      <w:r>
-        <w:rPr>
-          <w:rFonts w:cstheme="minorHAnsi"/>
-          <w:sz w:val="24"/>
-          <w:szCs w:val="24"/>
-        </w:rPr>
-        <w:t>ed</w:t>
-      </w:r>
-      <w:r>
-        <w:rPr>
-          <w:rFonts w:cstheme="minorHAnsi"/>
-          <w:sz w:val="24"/>
-          <w:szCs w:val="24"/>
-        </w:rPr>
-        <w:t xml:space="preserve"> featur</w:t>
-      </w:r>
-      <w:r>
-        <w:rPr>
-          <w:rFonts w:cstheme="minorHAnsi"/>
-          <w:sz w:val="24"/>
-          <w:szCs w:val="24"/>
-        </w:rPr>
-        <w:t xml:space="preserve">es requested by other departments </w:t>
-      </w:r>
-      <w:r>
-        <w:rPr>
-          <w:rFonts w:cstheme="minorHAnsi"/>
-          <w:sz w:val="24"/>
-          <w:szCs w:val="24"/>
-        </w:rPr>
-        <w:t>for in-house software</w:t>
-      </w:r>
-      <w:r>
-        <w:rPr>
-          <w:rFonts w:cstheme="minorHAnsi"/>
-          <w:sz w:val="24"/>
-          <w:szCs w:val="24"/>
-        </w:rPr>
-        <w:t xml:space="preserve"> monthly.</w:t>
+        </w:rPr>
+      </w:pPr>
+      <w:r>
+        <w:rPr>
+          <w:rFonts w:cstheme="minorHAnsi"/>
+        </w:rPr>
+        <w:t>Implemented features requested by other departments for in-house software monthly.</w:t>
       </w:r>
     </w:p>
     <w:p>
@@ -828,15 +595,11 @@
         <w:rPr>
           <w:rFonts w:cstheme="minorHAnsi"/>
           <w:i/>
-          <w:sz w:val="24"/>
-          <w:szCs w:val="24"/>
-        </w:rPr>
-      </w:pPr>
-      <w:r>
-        <w:rPr>
-          <w:rFonts w:cstheme="minorHAnsi"/>
-          <w:sz w:val="24"/>
-          <w:szCs w:val="24"/>
+        </w:rPr>
+      </w:pPr>
+      <w:r>
+        <w:rPr>
+          <w:rFonts w:cstheme="minorHAnsi"/>
         </w:rPr>
         <w:t xml:space="preserve">Teaching Assistant – University of Wisconsin-Eau Claire || </w:t>
       </w:r>
@@ -844,26 +607,13 @@
         <w:rPr>
           <w:rFonts w:cstheme="minorHAnsi"/>
           <w:i/>
-          <w:sz w:val="24"/>
-          <w:szCs w:val="24"/>
-        </w:rPr>
-        <w:t>SEP 2017</w:t>
-      </w:r>
-      <w:r>
-        <w:rPr>
-          <w:rFonts w:cstheme="minorHAnsi"/>
-          <w:i/>
-          <w:sz w:val="24"/>
-          <w:szCs w:val="24"/>
-        </w:rPr>
-        <w:t xml:space="preserve"> – </w:t>
-      </w:r>
-      <w:r>
-        <w:rPr>
-          <w:rFonts w:cstheme="minorHAnsi"/>
-          <w:i/>
-          <w:sz w:val="24"/>
-          <w:szCs w:val="24"/>
+        </w:rPr>
+        <w:t xml:space="preserve">SEP 2017 – </w:t>
+      </w:r>
+      <w:r>
+        <w:rPr>
+          <w:rFonts w:cstheme="minorHAnsi"/>
+          <w:i/>
         </w:rPr>
         <w:t>MAY 2018</w:t>
       </w:r>
@@ -879,31 +629,23 @@
         <w:rPr>
           <w:rFonts w:cstheme="minorHAnsi"/>
           <w:i/>
-          <w:sz w:val="24"/>
-          <w:szCs w:val="24"/>
-        </w:rPr>
-      </w:pPr>
-      <w:r>
-        <w:rPr>
-          <w:rFonts w:cstheme="minorHAnsi"/>
-          <w:sz w:val="24"/>
-          <w:szCs w:val="24"/>
+        </w:rPr>
+      </w:pPr>
+      <w:r>
+        <w:rPr>
+          <w:rFonts w:cstheme="minorHAnsi"/>
         </w:rPr>
         <w:t>Guide</w:t>
       </w:r>
       <w:r>
         <w:rPr>
           <w:rFonts w:cstheme="minorHAnsi"/>
-          <w:sz w:val="24"/>
-          <w:szCs w:val="24"/>
         </w:rPr>
         <w:t>d</w:t>
       </w:r>
       <w:r>
         <w:rPr>
           <w:rFonts w:cstheme="minorHAnsi"/>
-          <w:sz w:val="24"/>
-          <w:szCs w:val="24"/>
         </w:rPr>
         <w:t xml:space="preserve"> students weekly to homework solutions by coaching to greater understanding.</w:t>
       </w:r>
@@ -918,33 +660,23 @@
         <w:rPr>
           <w:rFonts w:cstheme="minorHAnsi"/>
           <w:i/>
-          <w:sz w:val="24"/>
-          <w:szCs w:val="24"/>
-        </w:rPr>
-      </w:pPr>
-      <w:r>
-        <w:rPr>
-          <w:rFonts w:cstheme="minorHAnsi"/>
-          <w:sz w:val="24"/>
-          <w:szCs w:val="24"/>
+        </w:rPr>
+      </w:pPr>
+      <w:r>
+        <w:rPr>
+          <w:rFonts w:cstheme="minorHAnsi"/>
         </w:rPr>
         <w:t>Promote</w:t>
       </w:r>
       <w:r>
         <w:rPr>
           <w:rFonts w:cstheme="minorHAnsi"/>
-          <w:sz w:val="24"/>
-          <w:szCs w:val="24"/>
         </w:rPr>
         <w:t>d</w:t>
       </w:r>
-      <w:bookmarkStart w:id="0" w:name="_GoBack"/>
-      <w:bookmarkEnd w:id="0"/>
-      <w:r>
-        <w:rPr>
-          <w:rFonts w:cstheme="minorHAnsi"/>
-          <w:sz w:val="24"/>
-          <w:szCs w:val="24"/>
+      <w:r>
+        <w:rPr>
+          <w:rFonts w:cstheme="minorHAnsi"/>
         </w:rPr>
         <w:t xml:space="preserve"> proper coding techniques for readability and maintainability.</w:t>
       </w:r>
@@ -954,15 +686,11 @@
         <w:spacing w:after="0"/>
         <w:rPr>
           <w:rFonts w:cstheme="minorHAnsi"/>
-          <w:sz w:val="24"/>
-          <w:szCs w:val="24"/>
-        </w:rPr>
-      </w:pPr>
-      <w:r>
-        <w:rPr>
-          <w:rFonts w:cstheme="minorHAnsi"/>
-          <w:sz w:val="24"/>
-          <w:szCs w:val="24"/>
+        </w:rPr>
+      </w:pPr>
+      <w:r>
+        <w:rPr>
+          <w:rFonts w:cstheme="minorHAnsi"/>
         </w:rPr>
         <w:t xml:space="preserve">Help Desk Employee – Learning and Technology Services || </w:t>
       </w:r>
@@ -970,8 +698,6 @@
         <w:rPr>
           <w:rFonts w:cstheme="minorHAnsi"/>
           <w:i/>
-          <w:sz w:val="24"/>
-          <w:szCs w:val="24"/>
         </w:rPr>
         <w:t>MAY 2016 – JUNE 2017</w:t>
       </w:r>
@@ -981,15 +707,11 @@
         <w:spacing w:after="0"/>
         <w:rPr>
           <w:rFonts w:cstheme="minorHAnsi"/>
-          <w:sz w:val="24"/>
-          <w:szCs w:val="24"/>
-        </w:rPr>
-      </w:pPr>
-      <w:r>
-        <w:rPr>
-          <w:rFonts w:cstheme="minorHAnsi"/>
-          <w:sz w:val="24"/>
-          <w:szCs w:val="24"/>
+        </w:rPr>
+      </w:pPr>
+      <w:r>
+        <w:rPr>
+          <w:rFonts w:cstheme="minorHAnsi"/>
         </w:rPr>
         <w:t xml:space="preserve">Merchandiser – Viking Coca-Cola || </w:t>
       </w:r>
@@ -997,61 +719,19 @@
         <w:rPr>
           <w:rFonts w:cstheme="minorHAnsi"/>
           <w:i/>
-          <w:sz w:val="24"/>
-          <w:szCs w:val="24"/>
-        </w:rPr>
-        <w:t>DEC 2015</w:t>
-      </w:r>
-      <w:r>
-        <w:rPr>
-          <w:rFonts w:cstheme="minorHAnsi"/>
-          <w:i/>
-          <w:sz w:val="24"/>
-          <w:szCs w:val="24"/>
-        </w:rPr>
-        <w:t xml:space="preserve"> – </w:t>
-      </w:r>
-      <w:r>
-        <w:rPr>
-          <w:rFonts w:cstheme="minorHAnsi"/>
-          <w:i/>
-          <w:sz w:val="24"/>
-          <w:szCs w:val="24"/>
-        </w:rPr>
-        <w:t>AUG</w:t>
-      </w:r>
-      <w:r>
-        <w:rPr>
-          <w:rFonts w:cstheme="minorHAnsi"/>
-          <w:i/>
-          <w:sz w:val="24"/>
-          <w:szCs w:val="24"/>
-        </w:rPr>
-        <w:t xml:space="preserve"> </w:t>
-      </w:r>
-      <w:r>
-        <w:rPr>
-          <w:rFonts w:cstheme="minorHAnsi"/>
-          <w:i/>
-          <w:sz w:val="24"/>
-          <w:szCs w:val="24"/>
-        </w:rPr>
-        <w:t>2016</w:t>
-      </w:r>
-    </w:p>
-    <w:p>
-      <w:pPr>
-        <w:rPr>
-          <w:rFonts w:cstheme="minorHAnsi"/>
-          <w:sz w:val="24"/>
-          <w:szCs w:val="24"/>
-        </w:rPr>
-      </w:pPr>
-      <w:r>
-        <w:rPr>
-          <w:rFonts w:cstheme="minorHAnsi"/>
-          <w:sz w:val="24"/>
-          <w:szCs w:val="24"/>
+        </w:rPr>
+        <w:t>DEC 2015 – AUG 2016</w:t>
+      </w:r>
+    </w:p>
+    <w:p>
+      <w:pPr>
+        <w:rPr>
+          <w:rFonts w:cstheme="minorHAnsi"/>
+        </w:rPr>
+      </w:pPr>
+      <w:r>
+        <w:rPr>
+          <w:rFonts w:cstheme="minorHAnsi"/>
         </w:rPr>
         <w:t xml:space="preserve">Crew Trainer – McDonald’s || </w:t>
       </w:r>
@@ -1059,33 +739,13 @@
         <w:rPr>
           <w:rFonts w:cstheme="minorHAnsi"/>
           <w:i/>
-          <w:sz w:val="24"/>
-          <w:szCs w:val="24"/>
-        </w:rPr>
-        <w:t>JUL 2013</w:t>
-      </w:r>
-      <w:r>
-        <w:rPr>
-          <w:rFonts w:cstheme="minorHAnsi"/>
-          <w:i/>
-          <w:sz w:val="24"/>
-          <w:szCs w:val="24"/>
-        </w:rPr>
-        <w:t xml:space="preserve"> – NOV </w:t>
-      </w:r>
-      <w:r>
-        <w:rPr>
-          <w:rFonts w:cstheme="minorHAnsi"/>
-          <w:i/>
-          <w:sz w:val="24"/>
-          <w:szCs w:val="24"/>
-        </w:rPr>
-        <w:t>2015</w:t>
-      </w:r>
-    </w:p>
-    <w:p>
-      <w:pPr>
-        <w:spacing w:after="0"/>
+        </w:rPr>
+        <w:t>JUL 2013 – NOV 2015</w:t>
+      </w:r>
+    </w:p>
+    <w:p>
+      <w:pPr>
+        <w:spacing w:before="240" w:after="0"/>
         <w:rPr>
           <w:rFonts w:cstheme="minorHAnsi"/>
           <w:b/>
@@ -1108,15 +768,11 @@
         <w:spacing w:after="0"/>
         <w:rPr>
           <w:rFonts w:cstheme="minorHAnsi"/>
-          <w:sz w:val="24"/>
-          <w:szCs w:val="24"/>
-        </w:rPr>
-      </w:pPr>
-      <w:r>
-        <w:rPr>
-          <w:rFonts w:cstheme="minorHAnsi"/>
-          <w:sz w:val="24"/>
-          <w:szCs w:val="24"/>
+        </w:rPr>
+      </w:pPr>
+      <w:r>
+        <w:rPr>
+          <w:rFonts w:cstheme="minorHAnsi"/>
         </w:rPr>
         <w:t xml:space="preserve">Artificial Intelligence for Othello – University of Wisconsin-Eau Claire || JAN 2018 – present </w:t>
       </w:r>
@@ -1131,15 +787,11 @@
         <w:spacing w:after="0"/>
         <w:rPr>
           <w:rFonts w:cstheme="minorHAnsi"/>
-          <w:sz w:val="24"/>
-          <w:szCs w:val="24"/>
-        </w:rPr>
-      </w:pPr>
-      <w:r>
-        <w:rPr>
-          <w:rFonts w:cstheme="minorHAnsi"/>
-          <w:sz w:val="24"/>
-          <w:szCs w:val="24"/>
+        </w:rPr>
+      </w:pPr>
+      <w:r>
+        <w:rPr>
+          <w:rFonts w:cstheme="minorHAnsi"/>
         </w:rPr>
         <w:t>Set weekly objectives to create the Artificial Intelligence for an Othello-like game.</w:t>
       </w:r>
@@ -1153,23 +805,17 @@
         </w:numPr>
         <w:rPr>
           <w:rFonts w:cstheme="minorHAnsi"/>
-          <w:sz w:val="24"/>
-          <w:szCs w:val="24"/>
-        </w:rPr>
-      </w:pPr>
-      <w:r>
-        <w:rPr>
-          <w:rFonts w:cstheme="minorHAnsi"/>
-          <w:sz w:val="24"/>
-          <w:szCs w:val="24"/>
+        </w:rPr>
+      </w:pPr>
+      <w:r>
+        <w:rPr>
+          <w:rFonts w:cstheme="minorHAnsi"/>
         </w:rPr>
         <w:t>Explore the practicality of using Python for client-side scripting instead of JavaScript</w:t>
       </w:r>
       <w:r>
         <w:rPr>
           <w:rFonts w:cstheme="minorHAnsi"/>
-          <w:sz w:val="24"/>
-          <w:szCs w:val="24"/>
         </w:rPr>
         <w:t>.</w:t>
       </w:r>
@@ -1179,31 +825,23 @@
         <w:spacing w:after="0"/>
         <w:rPr>
           <w:rFonts w:cstheme="minorHAnsi"/>
-          <w:sz w:val="24"/>
-          <w:szCs w:val="24"/>
-        </w:rPr>
-      </w:pPr>
-      <w:r>
-        <w:rPr>
-          <w:rFonts w:cstheme="minorHAnsi"/>
-          <w:sz w:val="24"/>
-          <w:szCs w:val="24"/>
+        </w:rPr>
+      </w:pPr>
+      <w:r>
+        <w:rPr>
+          <w:rFonts w:cstheme="minorHAnsi"/>
         </w:rPr>
         <w:t>Machine Learning</w:t>
       </w:r>
       <w:r>
         <w:rPr>
           <w:rFonts w:cstheme="minorHAnsi"/>
-          <w:sz w:val="24"/>
-          <w:szCs w:val="24"/>
         </w:rPr>
         <w:t xml:space="preserve"> – </w:t>
       </w:r>
       <w:r>
         <w:rPr>
           <w:rFonts w:cstheme="minorHAnsi"/>
-          <w:sz w:val="24"/>
-          <w:szCs w:val="24"/>
         </w:rPr>
         <w:t xml:space="preserve">University of Wisconsin-Eau Claire || </w:t>
       </w:r>
@@ -1211,8 +849,6 @@
         <w:rPr>
           <w:rFonts w:cstheme="minorHAnsi"/>
           <w:i/>
-          <w:sz w:val="24"/>
-          <w:szCs w:val="24"/>
         </w:rPr>
         <w:t>JAN 2017 – NOV 2017</w:t>
       </w:r>
@@ -1226,94 +862,80 @@
         </w:numPr>
         <w:rPr>
           <w:rFonts w:cstheme="minorHAnsi"/>
-          <w:sz w:val="24"/>
-          <w:szCs w:val="24"/>
-        </w:rPr>
-      </w:pPr>
-      <w:r>
-        <w:rPr>
-          <w:rFonts w:cstheme="minorHAnsi"/>
-          <w:sz w:val="24"/>
-          <w:szCs w:val="24"/>
+        </w:rPr>
+      </w:pPr>
+      <w:r>
+        <w:rPr>
+          <w:rFonts w:cstheme="minorHAnsi"/>
         </w:rPr>
         <w:t>Worked</w:t>
       </w:r>
       <w:r>
         <w:rPr>
           <w:rFonts w:cstheme="minorHAnsi"/>
-          <w:sz w:val="24"/>
-          <w:szCs w:val="24"/>
         </w:rPr>
         <w:t xml:space="preserve"> </w:t>
       </w:r>
       <w:r>
         <w:rPr>
           <w:rFonts w:cstheme="minorHAnsi"/>
-          <w:sz w:val="24"/>
-          <w:szCs w:val="24"/>
         </w:rPr>
         <w:t xml:space="preserve">weekly </w:t>
       </w:r>
       <w:r>
         <w:rPr>
           <w:rFonts w:cstheme="minorHAnsi"/>
-          <w:sz w:val="24"/>
-          <w:szCs w:val="24"/>
         </w:rPr>
         <w:t>with</w:t>
       </w:r>
       <w:r>
         <w:rPr>
           <w:rFonts w:cstheme="minorHAnsi"/>
-          <w:sz w:val="24"/>
-          <w:szCs w:val="24"/>
         </w:rPr>
         <w:t xml:space="preserve"> Professor C</w:t>
       </w:r>
       <w:r>
         <w:rPr>
           <w:rFonts w:cstheme="minorHAnsi"/>
-          <w:sz w:val="24"/>
-          <w:szCs w:val="24"/>
         </w:rPr>
         <w:t xml:space="preserve">hris Johnson and Adrian </w:t>
       </w:r>
-      <w:r>
-        <w:rPr>
-          <w:rFonts w:cstheme="minorHAnsi"/>
-          <w:sz w:val="24"/>
-          <w:szCs w:val="24"/>
-        </w:rPr>
-        <w:t>Abundez-Arce</w:t>
-      </w:r>
-      <w:r>
-        <w:rPr>
-          <w:rFonts w:cstheme="minorHAnsi"/>
-          <w:sz w:val="24"/>
-          <w:szCs w:val="24"/>
+      <w:proofErr w:type="spellStart"/>
+      <w:r>
+        <w:rPr>
+          <w:rFonts w:cstheme="minorHAnsi"/>
+        </w:rPr>
+        <w:t>Abundez</w:t>
+      </w:r>
+      <w:proofErr w:type="spellEnd"/>
+      <w:r>
+        <w:rPr>
+          <w:rFonts w:cstheme="minorHAnsi"/>
+        </w:rPr>
+        <w:t>-Arce</w:t>
+      </w:r>
+      <w:r>
+        <w:rPr>
+          <w:rFonts w:cstheme="minorHAnsi"/>
         </w:rPr>
         <w:t xml:space="preserve"> toward the goal of applying </w:t>
       </w:r>
       <w:r>
         <w:rPr>
           <w:rFonts w:cstheme="minorHAnsi"/>
-          <w:sz w:val="24"/>
-          <w:szCs w:val="24"/>
         </w:rPr>
         <w:t>Google’s TensorFlow</w:t>
       </w:r>
       <w:r>
         <w:rPr>
           <w:rFonts w:cstheme="minorHAnsi"/>
-          <w:sz w:val="24"/>
-          <w:szCs w:val="24"/>
         </w:rPr>
         <w:t xml:space="preserve"> to recognize actions on mobile devices.</w:t>
       </w:r>
     </w:p>
     <w:p>
       <w:pPr>
-        <w:spacing w:after="0"/>
+        <w:spacing w:before="240" w:after="0"/>
         <w:rPr>
           <w:rFonts w:cstheme="minorHAnsi"/>
           <w:b/>
@@ -1345,31 +967,23 @@
         <w:spacing w:after="0"/>
         <w:rPr>
           <w:rFonts w:cstheme="minorHAnsi"/>
-          <w:sz w:val="24"/>
-          <w:szCs w:val="24"/>
-        </w:rPr>
-      </w:pPr>
-      <w:r>
-        <w:rPr>
-          <w:rFonts w:cstheme="minorHAnsi"/>
-          <w:sz w:val="24"/>
-          <w:szCs w:val="24"/>
+        </w:rPr>
+      </w:pPr>
+      <w:r>
+        <w:rPr>
+          <w:rFonts w:cstheme="minorHAnsi"/>
         </w:rPr>
         <w:t xml:space="preserve">Team </w:t>
       </w:r>
       <w:r>
         <w:rPr>
           <w:rFonts w:cstheme="minorHAnsi"/>
-          <w:sz w:val="24"/>
-          <w:szCs w:val="24"/>
         </w:rPr>
         <w:t>Placed 2</w:t>
       </w:r>
       <w:r>
         <w:rPr>
           <w:rFonts w:cstheme="minorHAnsi"/>
-          <w:sz w:val="24"/>
-          <w:szCs w:val="24"/>
           <w:vertAlign w:val="superscript"/>
         </w:rPr>
         <w:t>nd</w:t>
@@ -1377,8 +991,6 @@
       <w:r>
         <w:rPr>
           <w:rFonts w:cstheme="minorHAnsi"/>
-          <w:sz w:val="24"/>
-          <w:szCs w:val="24"/>
         </w:rPr>
         <w:t xml:space="preserve"> at MUDAC Data Analytics competition || </w:t>
       </w:r>
@@ -1386,8 +998,6 @@
         <w:rPr>
           <w:rFonts w:cstheme="minorHAnsi"/>
           <w:i/>
-          <w:sz w:val="24"/>
-          <w:szCs w:val="24"/>
         </w:rPr>
         <w:t>APR</w:t>
       </w:r>
@@ -1395,8 +1005,6 @@
         <w:rPr>
           <w:rFonts w:cstheme="minorHAnsi"/>
           <w:i/>
-          <w:sz w:val="24"/>
-          <w:szCs w:val="24"/>
         </w:rPr>
         <w:t>IL</w:t>
       </w:r>
@@ -1404,34 +1012,28 @@
         <w:rPr>
           <w:rFonts w:cstheme="minorHAnsi"/>
           <w:i/>
-          <w:sz w:val="24"/>
-          <w:szCs w:val="24"/>
         </w:rPr>
         <w:t xml:space="preserve"> 2018</w:t>
       </w:r>
+      <w:bookmarkStart w:id="0" w:name="_GoBack"/>
+      <w:bookmarkEnd w:id="0"/>
     </w:p>
     <w:p>
       <w:pPr>
         <w:spacing w:after="0"/>
         <w:rPr>
           <w:rFonts w:cstheme="minorHAnsi"/>
-          <w:sz w:val="24"/>
-          <w:szCs w:val="24"/>
-        </w:rPr>
-      </w:pPr>
-      <w:r>
-        <w:rPr>
-          <w:rFonts w:cstheme="minorHAnsi"/>
-          <w:sz w:val="24"/>
-          <w:szCs w:val="24"/>
+        </w:rPr>
+      </w:pPr>
+      <w:r>
+        <w:rPr>
+          <w:rFonts w:cstheme="minorHAnsi"/>
         </w:rPr>
         <w:t>Intervarsity bible study leader</w:t>
       </w:r>
       <w:r>
         <w:rPr>
           <w:rFonts w:cstheme="minorHAnsi"/>
-          <w:sz w:val="24"/>
-          <w:szCs w:val="24"/>
         </w:rPr>
         <w:t xml:space="preserve"> || </w:t>
       </w:r>
@@ -1439,16 +1041,12 @@
         <w:rPr>
           <w:rFonts w:cstheme="minorHAnsi"/>
           <w:i/>
-          <w:sz w:val="24"/>
-          <w:szCs w:val="24"/>
         </w:rPr>
         <w:t xml:space="preserve">SEP 2016 </w:t>
       </w:r>
       <w:r>
         <w:rPr>
           <w:rFonts w:cstheme="minorHAnsi"/>
-          <w:sz w:val="24"/>
-          <w:szCs w:val="24"/>
         </w:rPr>
         <w:t xml:space="preserve">– </w:t>
       </w:r>
@@ -1456,8 +1054,6 @@
         <w:rPr>
           <w:rFonts w:cstheme="minorHAnsi"/>
           <w:i/>
-          <w:sz w:val="24"/>
-          <w:szCs w:val="24"/>
         </w:rPr>
         <w:t>DEC</w:t>
       </w:r>
@@ -1465,8 +1061,6 @@
         <w:rPr>
           <w:rFonts w:cstheme="minorHAnsi"/>
           <w:i/>
-          <w:sz w:val="24"/>
-          <w:szCs w:val="24"/>
         </w:rPr>
         <w:t xml:space="preserve"> </w:t>
       </w:r>
@@ -1474,8 +1068,6 @@
         <w:rPr>
           <w:rFonts w:cstheme="minorHAnsi"/>
           <w:i/>
-          <w:sz w:val="24"/>
-          <w:szCs w:val="24"/>
         </w:rPr>
         <w:t>2016</w:t>
       </w:r>
@@ -1485,39 +1077,23 @@
         <w:spacing w:after="0"/>
         <w:rPr>
           <w:rFonts w:cstheme="minorHAnsi"/>
-          <w:sz w:val="24"/>
-          <w:szCs w:val="24"/>
-        </w:rPr>
-      </w:pPr>
-      <w:r>
-        <w:rPr>
-          <w:rFonts w:cstheme="minorHAnsi"/>
-          <w:sz w:val="24"/>
-          <w:szCs w:val="24"/>
-        </w:rPr>
-        <w:t>S</w:t>
-      </w:r>
-      <w:r>
-        <w:rPr>
-          <w:rFonts w:cstheme="minorHAnsi"/>
-          <w:sz w:val="24"/>
-          <w:szCs w:val="24"/>
-        </w:rPr>
-        <w:t>ection Leader of University Symphonic B</w:t>
-      </w:r>
-      <w:r>
-        <w:rPr>
-          <w:rFonts w:cstheme="minorHAnsi"/>
-          <w:sz w:val="24"/>
-          <w:szCs w:val="24"/>
+        </w:rPr>
+      </w:pPr>
+      <w:r>
+        <w:rPr>
+          <w:rFonts w:cstheme="minorHAnsi"/>
+        </w:rPr>
+        <w:t>Section Leader of University Symphonic B</w:t>
+      </w:r>
+      <w:r>
+        <w:rPr>
+          <w:rFonts w:cstheme="minorHAnsi"/>
         </w:rPr>
         <w:t>and ||</w:t>
       </w:r>
       <w:r>
         <w:rPr>
           <w:rFonts w:cstheme="minorHAnsi"/>
-          <w:sz w:val="24"/>
-          <w:szCs w:val="24"/>
         </w:rPr>
         <w:t xml:space="preserve"> </w:t>
       </w:r>
@@ -1525,8 +1101,6 @@
         <w:rPr>
           <w:rFonts w:cstheme="minorHAnsi"/>
           <w:i/>
-          <w:sz w:val="24"/>
-          <w:szCs w:val="24"/>
         </w:rPr>
         <w:t xml:space="preserve">SEP 2015 – DEC </w:t>
       </w:r>
@@ -1534,8 +1108,6 @@
         <w:rPr>
           <w:rFonts w:cstheme="minorHAnsi"/>
           <w:i/>
-          <w:sz w:val="24"/>
-          <w:szCs w:val="24"/>
         </w:rPr>
         <w:t>201</w:t>
       </w:r>
@@ -1543,8 +1115,6 @@
         <w:rPr>
           <w:rFonts w:cstheme="minorHAnsi"/>
           <w:i/>
-          <w:sz w:val="24"/>
-          <w:szCs w:val="24"/>
         </w:rPr>
         <w:t>5</w:t>
       </w:r>
@@ -1552,16 +1122,12 @@
         <w:rPr>
           <w:rFonts w:cstheme="minorHAnsi"/>
           <w:i/>
-          <w:sz w:val="24"/>
-          <w:szCs w:val="24"/>
         </w:rPr>
         <w:t xml:space="preserve">, SEP 2018 </w:t>
       </w:r>
       <w:r>
         <w:rPr>
           <w:rFonts w:cstheme="minorHAnsi"/>
-          <w:sz w:val="24"/>
-          <w:szCs w:val="24"/>
         </w:rPr>
         <w:t xml:space="preserve">– </w:t>
       </w:r>
@@ -1569,8 +1135,6 @@
         <w:rPr>
           <w:rFonts w:cstheme="minorHAnsi"/>
           <w:i/>
-          <w:sz w:val="24"/>
-          <w:szCs w:val="24"/>
         </w:rPr>
         <w:t>present</w:t>
       </w:r>
@@ -1580,39 +1144,29 @@
         <w:spacing w:after="0"/>
         <w:rPr>
           <w:rFonts w:cstheme="minorHAnsi"/>
-          <w:sz w:val="24"/>
-          <w:szCs w:val="24"/>
-        </w:rPr>
-      </w:pPr>
-      <w:r>
-        <w:rPr>
-          <w:rFonts w:cstheme="minorHAnsi"/>
-          <w:sz w:val="24"/>
-          <w:szCs w:val="24"/>
+        </w:rPr>
+      </w:pPr>
+      <w:r>
+        <w:rPr>
+          <w:rFonts w:cstheme="minorHAnsi"/>
         </w:rPr>
         <w:t>Captain of high school track, s</w:t>
       </w:r>
       <w:r>
         <w:rPr>
           <w:rFonts w:cstheme="minorHAnsi"/>
-          <w:sz w:val="24"/>
-          <w:szCs w:val="24"/>
         </w:rPr>
         <w:t>occer, and math teams</w:t>
       </w:r>
       <w:r>
         <w:rPr>
           <w:rFonts w:cstheme="minorHAnsi"/>
-          <w:sz w:val="24"/>
-          <w:szCs w:val="24"/>
         </w:rPr>
         <w:t xml:space="preserve"> ||</w:t>
       </w:r>
       <w:r>
         <w:rPr>
           <w:rFonts w:cstheme="minorHAnsi"/>
-          <w:sz w:val="24"/>
-          <w:szCs w:val="24"/>
         </w:rPr>
         <w:t xml:space="preserve"> </w:t>
       </w:r>
@@ -1620,8 +1174,6 @@
         <w:rPr>
           <w:rFonts w:cstheme="minorHAnsi"/>
           <w:i/>
-          <w:sz w:val="24"/>
-          <w:szCs w:val="24"/>
         </w:rPr>
         <w:t>AUG 2014 – JUNE 2015</w:t>
       </w:r>
@@ -1632,79 +1184,59 @@
         <w:rPr>
           <w:rFonts w:cstheme="minorHAnsi"/>
           <w:i/>
-          <w:sz w:val="24"/>
-          <w:szCs w:val="24"/>
-        </w:rPr>
-      </w:pPr>
-      <w:r>
-        <w:rPr>
-          <w:rFonts w:cstheme="minorHAnsi"/>
-          <w:sz w:val="24"/>
-          <w:szCs w:val="24"/>
+        </w:rPr>
+      </w:pPr>
+      <w:r>
+        <w:rPr>
+          <w:rFonts w:cstheme="minorHAnsi"/>
         </w:rPr>
         <w:t>F</w:t>
       </w:r>
       <w:r>
         <w:rPr>
           <w:rFonts w:cstheme="minorHAnsi"/>
-          <w:sz w:val="24"/>
-          <w:szCs w:val="24"/>
         </w:rPr>
         <w:t xml:space="preserve">ellowship of </w:t>
       </w:r>
       <w:r>
         <w:rPr>
           <w:rFonts w:cstheme="minorHAnsi"/>
-          <w:sz w:val="24"/>
-          <w:szCs w:val="24"/>
         </w:rPr>
         <w:t>C</w:t>
       </w:r>
       <w:r>
         <w:rPr>
           <w:rFonts w:cstheme="minorHAnsi"/>
-          <w:sz w:val="24"/>
-          <w:szCs w:val="24"/>
         </w:rPr>
         <w:t xml:space="preserve">hristian </w:t>
       </w:r>
       <w:r>
         <w:rPr>
           <w:rFonts w:cstheme="minorHAnsi"/>
-          <w:sz w:val="24"/>
-          <w:szCs w:val="24"/>
         </w:rPr>
         <w:t>A</w:t>
       </w:r>
       <w:r>
         <w:rPr>
           <w:rFonts w:cstheme="minorHAnsi"/>
-          <w:sz w:val="24"/>
-          <w:szCs w:val="24"/>
         </w:rPr>
         <w:t>thletes</w:t>
       </w:r>
       <w:r>
         <w:rPr>
           <w:rFonts w:cstheme="minorHAnsi"/>
-          <w:sz w:val="24"/>
-          <w:szCs w:val="24"/>
         </w:rPr>
         <w:t xml:space="preserve"> leader</w:t>
       </w:r>
       <w:r>
         <w:rPr>
           <w:rFonts w:cstheme="minorHAnsi"/>
-          <w:sz w:val="24"/>
-          <w:szCs w:val="24"/>
         </w:rPr>
         <w:t xml:space="preserve"> ||</w:t>
       </w:r>
       <w:r>
         <w:rPr>
           <w:rFonts w:cstheme="minorHAnsi"/>
-          <w:sz w:val="24"/>
-          <w:szCs w:val="24"/>
         </w:rPr>
         <w:t xml:space="preserve"> </w:t>
       </w:r>
@@ -1712,8 +1244,6 @@
         <w:rPr>
           <w:rFonts w:cstheme="minorHAnsi"/>
           <w:i/>
-          <w:sz w:val="24"/>
-          <w:szCs w:val="24"/>
         </w:rPr>
         <w:t>SEP 2013 – JUNE 2</w:t>
       </w:r>
@@ -1721,8 +1251,6 @@
         <w:rPr>
           <w:rFonts w:cstheme="minorHAnsi"/>
           <w:i/>
-          <w:sz w:val="24"/>
-          <w:szCs w:val="24"/>
         </w:rPr>
         <w:t>015</w:t>
       </w:r>
@@ -3408,7 +2936,7 @@
 </file>
 
 <file path=customXml/itemProps1.xml><?xml version="1.0" encoding="utf-8"?>
-<ds:datastoreItem xmlns:ds="http://schemas.openxmlformats.org/officeDocument/2006/customXml" ds:itemID="{9C3673EF-8809-483F-9CE4-631D9D2E76F6}">
+<ds:datastoreItem xmlns:ds="http://schemas.openxmlformats.org/officeDocument/2006/customXml" ds:itemID="{58202FB7-D3F0-4705-A11C-4E3822421492}">
   <ds:schemaRefs>
     <ds:schemaRef ds:uri="http://schemas.openxmlformats.org/officeDocument/2006/bibliography"/>
   </ds:schemaRefs>

</xml_diff>